<commit_message>
guardar cambios locales antes de rebase
</commit_message>
<xml_diff>
--- a/memos-mod-with-portal/backend/app/out/2025/11/MEM-2025-0001/MEM-2025-0001.docx
+++ b/memos-mod-with-portal/backend/app/out/2025/11/MEM-2025-0001/MEM-2025-0001.docx
@@ -63,7 +63,7 @@
       <w:r>
         <w:t>A:</w:t>
         <w:tab/>
-        <w:t xml:space="preserve">           1</w:t>
+        <w:t xml:space="preserve">           Carlos Mauricio Sanchez Espinoza</w:t>
       </w:r>
     </w:p>
     <w:p>
@@ -94,7 +94,7 @@
         </w:rPr>
       </w:pPr>
       <w:r>
-        <w:t xml:space="preserve">                      3</w:t>
+        <w:t xml:space="preserve">                      Desarrollador de ventas</w:t>
       </w:r>
     </w:p>
     <w:p>
@@ -188,7 +188,7 @@
       <w:r>
         <w:t>Fecha:</w:t>
         <w:tab/>
-        <w:t xml:space="preserve">           03/11/2025</w:t>
+        <w:t xml:space="preserve">           11/11/2025</w:t>
       </w:r>
     </w:p>
     <w:p>
@@ -202,7 +202,7 @@
         </w:rPr>
       </w:pPr>
       <w:r>
-        <w:t xml:space="preserve">Asunto:           Incumplimiento Art. 35 inciso 5 </w:t>
+        <w:t xml:space="preserve">Asunto:           Incumplimiento Art. 35 inciso 1 </w:t>
       </w:r>
     </w:p>
     <w:p>
@@ -446,7 +446,7 @@
         </w:rPr>
       </w:pPr>
       <w:r>
-        <w:t>Cautelar y responder por el uso de los bienes de la empresa asignados a su cargo.</w:t>
+        <w:t>Actuar con honestidad, lealtad, fidelidad, diligencia y buena fe en todas las labores e instrucciones del jefe inmediato.</w:t>
       </w:r>
     </w:p>
     <w:p>
@@ -497,7 +497,7 @@
         </w:rPr>
       </w:pPr>
       <w:r>
-        <w:t xml:space="preserve">Fecha: 2025-11-05, </w:t>
+        <w:t xml:space="preserve">Fecha: 2025-11-04, </w:t>
       </w:r>
     </w:p>
     <w:p>
@@ -515,7 +515,7 @@
         </w:rPr>
       </w:pPr>
       <w:r>
-        <w:t>Lugar: ssss</w:t>
+        <w:t>Lugar: ruta SJL</w:t>
       </w:r>
     </w:p>
     <w:p>
@@ -533,7 +533,7 @@
         </w:rPr>
       </w:pPr>
       <w:r>
-        <w:t>Descripción: aaaaa.</w:t>
+        <w:t>Descripción: Se porta mal.</w:t>
       </w:r>
     </w:p>
     <w:p>
@@ -699,7 +699,7 @@
         </w:rPr>
       </w:pPr>
       <w:r>
-        <w:t>Finalmente, lo invitamos a presentar sus descargos sobre la presente en un plazo de 3 días hábiles (hasta el 06/11/2025), el cual deberá ser notificado al equipo de recursos humanos de la compañía, para poder evaluarlos y tener en cuenta los mismos.</w:t>
+        <w:t>Finalmente, lo invitamos a presentar sus descargos sobre la presente en un plazo de 3 días hábiles (hasta el 14/11/2025), el cual deberá ser notificado al equipo de recursos humanos de la compañía, para poder evaluarlos y tener en cuenta los mismos.</w:t>
       </w:r>
     </w:p>
     <w:p>
@@ -1168,6 +1168,52 @@
           <w:lang w:val="en-US"/>
         </w:rPr>
       </w:pPr>
+    </w:p>
+    <w:p>
+      <w:r>
+        <w:br w:type="page"/>
+      </w:r>
+    </w:p>
+    <w:p>
+      <w:r>
+        <w:t>Evidencias:</w:t>
+      </w:r>
+    </w:p>
+    <w:p>
+      <w:r>
+        <w:drawing>
+          <wp:inline xmlns:a="http://schemas.openxmlformats.org/drawingml/2006/main" xmlns:pic="http://schemas.openxmlformats.org/drawingml/2006/picture">
+            <wp:extent cx="5486400" cy="5440680"/>
+            <wp:docPr id="1390892755" name="Picture 1390892755"/>
+            <wp:cNvGraphicFramePr>
+              <a:graphicFrameLocks noChangeAspect="1"/>
+            </wp:cNvGraphicFramePr>
+            <a:graphic>
+              <a:graphicData uri="http://schemas.openxmlformats.org/drawingml/2006/picture">
+                <pic:pic>
+                  <pic:nvPicPr>
+                    <pic:cNvPr id="0" name="vice city.jpg"/>
+                    <pic:cNvPicPr/>
+                  </pic:nvPicPr>
+                  <pic:blipFill>
+                    <a:blip r:embed="rId15"/>
+                    <a:stretch>
+                      <a:fillRect/>
+                    </a:stretch>
+                  </pic:blipFill>
+                  <pic:spPr>
+                    <a:xfrm>
+                      <a:off x="0" y="0"/>
+                      <a:ext cx="5486400" cy="5440680"/>
+                    </a:xfrm>
+                    <a:prstGeom prst="rect"/>
+                  </pic:spPr>
+                </pic:pic>
+              </a:graphicData>
+            </a:graphic>
+          </wp:inline>
+        </w:drawing>
+      </w:r>
     </w:p>
     <w:sectPr>
       <w:headerReference w:type="default" r:id="rId12"/>

</xml_diff>